<commit_message>
first stab at post history
</commit_message>
<xml_diff>
--- a/doc/The Whoot API V1.docx
+++ b/doc/The Whoot API V1.docx
@@ -700,23 +700,13 @@
         </w:rPr>
         <w:t>GET ‘</w:t>
       </w:r>
-      <w:proofErr w:type="spellStart"/>
-      <w:r>
-        <w:rPr>
-          <w:b/>
-          <w:sz w:val="32"/>
-          <w:szCs w:val="32"/>
-        </w:rPr>
-        <w:t>normal_posts</w:t>
-      </w:r>
-      <w:proofErr w:type="spellEnd"/>
-      <w:r>
-        <w:rPr>
-          <w:b/>
-          <w:sz w:val="32"/>
-          <w:szCs w:val="32"/>
-        </w:rPr>
-        <w:t>’</w:t>
+      <w:r>
+        <w:rPr>
+          <w:b/>
+          <w:sz w:val="32"/>
+          <w:szCs w:val="32"/>
+        </w:rPr>
+        <w:t>posts’</w:t>
       </w:r>
     </w:p>
     <w:p>
@@ -1649,23 +1639,13 @@
         </w:rPr>
         <w:t>POST ‘</w:t>
       </w:r>
-      <w:proofErr w:type="spellStart"/>
-      <w:r>
-        <w:rPr>
-          <w:b/>
-          <w:sz w:val="32"/>
-          <w:szCs w:val="32"/>
-        </w:rPr>
-        <w:t>normal_posts</w:t>
-      </w:r>
-      <w:proofErr w:type="spellEnd"/>
-      <w:r>
-        <w:rPr>
-          <w:b/>
-          <w:sz w:val="32"/>
-          <w:szCs w:val="32"/>
-        </w:rPr>
-        <w:t>’</w:t>
+      <w:r>
+        <w:rPr>
+          <w:b/>
+          <w:sz w:val="32"/>
+          <w:szCs w:val="32"/>
+        </w:rPr>
+        <w:t>posts’</w:t>
       </w:r>
     </w:p>
     <w:p>
@@ -1855,23 +1835,13 @@
         </w:rPr>
         <w:t>POST ‘</w:t>
       </w:r>
-      <w:proofErr w:type="spellStart"/>
-      <w:r>
-        <w:rPr>
-          <w:b/>
-          <w:sz w:val="32"/>
-          <w:szCs w:val="32"/>
-        </w:rPr>
-        <w:t>normal_posts</w:t>
-      </w:r>
-      <w:proofErr w:type="spellEnd"/>
-      <w:r>
-        <w:rPr>
-          <w:b/>
-          <w:sz w:val="32"/>
-          <w:szCs w:val="32"/>
-        </w:rPr>
-        <w:t>/comments’</w:t>
+      <w:r>
+        <w:rPr>
+          <w:b/>
+          <w:sz w:val="32"/>
+          <w:szCs w:val="32"/>
+        </w:rPr>
+        <w:t>posts/comments’</w:t>
       </w:r>
     </w:p>
     <w:p>
@@ -1964,100 +1934,89 @@
         </w:rPr>
         <w:t>POST ‘</w:t>
       </w:r>
-      <w:proofErr w:type="spellStart"/>
-      <w:r>
-        <w:rPr>
-          <w:b/>
-          <w:sz w:val="32"/>
-          <w:szCs w:val="32"/>
-        </w:rPr>
-        <w:t>normal_posts</w:t>
-      </w:r>
-      <w:proofErr w:type="spellEnd"/>
-      <w:r>
-        <w:rPr>
-          <w:b/>
-          <w:sz w:val="32"/>
-          <w:szCs w:val="32"/>
-        </w:rPr>
-        <w:t>/votes</w:t>
-      </w:r>
-      <w:r>
-        <w:rPr>
-          <w:b/>
-          <w:sz w:val="32"/>
-          <w:szCs w:val="32"/>
-        </w:rPr>
-        <w:t>’</w:t>
-      </w:r>
-    </w:p>
-    <w:p>
-      <w:pPr>
-        <w:rPr>
-          <w:i/>
-        </w:rPr>
-      </w:pPr>
-      <w:r>
-        <w:rPr>
-          <w:i/>
-        </w:rPr>
-        <w:t xml:space="preserve">This endpoint will create a new </w:t>
-      </w:r>
-      <w:r>
-        <w:rPr>
-          <w:i/>
-        </w:rPr>
-        <w:t>vote</w:t>
-      </w:r>
-      <w:r>
-        <w:rPr>
-          <w:i/>
-        </w:rPr>
-        <w:t xml:space="preserve"> on a post for the user.</w:t>
-      </w:r>
-    </w:p>
-    <w:p>
-      <w:pPr>
-        <w:rPr>
-          <w:i/>
-        </w:rPr>
-      </w:pPr>
-      <w:proofErr w:type="spellStart"/>
-      <w:r>
-        <w:rPr>
-          <w:b/>
-        </w:rPr>
-        <w:t>Params</w:t>
-      </w:r>
-      <w:proofErr w:type="spellEnd"/>
-      <w:r>
-        <w:rPr>
-          <w:b/>
-        </w:rPr>
-        <w:t>:</w:t>
-      </w:r>
-    </w:p>
-    <w:p>
-      <w:r>
-        <w:rPr>
-          <w:b/>
-        </w:rPr>
-        <w:tab/>
-        <w:t>*</w:t>
-      </w:r>
-      <w:proofErr w:type="gramStart"/>
-      <w:r>
-        <w:t>id</w:t>
-      </w:r>
-      <w:proofErr w:type="gramEnd"/>
-      <w:r>
-        <w:t xml:space="preserve"> – the post id</w:t>
-      </w:r>
-    </w:p>
-    <w:p>
       <w:bookmarkStart w:id="0" w:name="_GoBack"/>
       <w:bookmarkEnd w:id="0"/>
-    </w:p>
+      <w:r>
+        <w:rPr>
+          <w:b/>
+          <w:sz w:val="32"/>
+          <w:szCs w:val="32"/>
+        </w:rPr>
+        <w:t>posts/votes</w:t>
+      </w:r>
+      <w:r>
+        <w:rPr>
+          <w:b/>
+          <w:sz w:val="32"/>
+          <w:szCs w:val="32"/>
+        </w:rPr>
+        <w:t>’</w:t>
+      </w:r>
+    </w:p>
+    <w:p>
+      <w:pPr>
+        <w:rPr>
+          <w:i/>
+        </w:rPr>
+      </w:pPr>
+      <w:r>
+        <w:rPr>
+          <w:i/>
+        </w:rPr>
+        <w:t xml:space="preserve">This endpoint will create a new </w:t>
+      </w:r>
+      <w:r>
+        <w:rPr>
+          <w:i/>
+        </w:rPr>
+        <w:t>vote</w:t>
+      </w:r>
+      <w:r>
+        <w:rPr>
+          <w:i/>
+        </w:rPr>
+        <w:t xml:space="preserve"> on a post for the user.</w:t>
+      </w:r>
+    </w:p>
+    <w:p>
+      <w:pPr>
+        <w:rPr>
+          <w:i/>
+        </w:rPr>
+      </w:pPr>
+      <w:proofErr w:type="spellStart"/>
+      <w:r>
+        <w:rPr>
+          <w:b/>
+        </w:rPr>
+        <w:t>Params</w:t>
+      </w:r>
+      <w:proofErr w:type="spellEnd"/>
+      <w:r>
+        <w:rPr>
+          <w:b/>
+        </w:rPr>
+        <w:t>:</w:t>
+      </w:r>
+    </w:p>
+    <w:p>
+      <w:r>
+        <w:rPr>
+          <w:b/>
+        </w:rPr>
+        <w:tab/>
+        <w:t>*</w:t>
+      </w:r>
+      <w:proofErr w:type="gramStart"/>
+      <w:r>
+        <w:t>id</w:t>
+      </w:r>
+      <w:proofErr w:type="gramEnd"/>
+      <w:r>
+        <w:t xml:space="preserve"> – the post id</w:t>
+      </w:r>
+    </w:p>
+    <w:p/>
     <w:p>
       <w:pPr>
         <w:rPr>

</xml_diff>